<commit_message>
Added new vulnerability, infinite loop not fixed.
</commit_message>
<xml_diff>
--- a/doc/List of Vulnerabilities.docx
+++ b/doc/List of Vulnerabilities.docx
@@ -55,8 +55,6 @@
         </w:rPr>
         <w:t>Public username</w:t>
       </w:r>
-      <w:bookmarkStart w:id="0" w:name="_GoBack"/>
-      <w:bookmarkEnd w:id="0"/>
     </w:p>
     <w:p>
       <w:pPr>
@@ -150,6 +148,36 @@
     </w:p>
     <w:p>
       <w:pPr>
+        <w:pStyle w:val="ListParagraph"/>
+        <w:numPr>
+          <w:ilvl w:val="0"/>
+          <w:numId w:val="1"/>
+        </w:numPr>
+        <w:rPr>
+          <w:rFonts w:ascii="Times New Roman" w:hAnsi="Times New Roman" w:cs="Times New Roman"/>
+        </w:rPr>
+      </w:pPr>
+      <w:r>
+        <w:rPr>
+          <w:rFonts w:ascii="Times New Roman" w:hAnsi="Times New Roman" w:cs="Times New Roman"/>
+        </w:rPr>
+        <w:t xml:space="preserve">Password </w:t>
+      </w:r>
+      <w:r>
+        <w:rPr>
+          <w:rFonts w:ascii="Times New Roman" w:hAnsi="Times New Roman" w:cs="Times New Roman"/>
+        </w:rPr>
+        <w:t>unchanged</w:t>
+      </w:r>
+      <w:r>
+        <w:rPr>
+          <w:rFonts w:ascii="Times New Roman" w:hAnsi="Times New Roman" w:cs="Times New Roman"/>
+        </w:rPr>
+        <w:t xml:space="preserve"> for too long</w:t>
+      </w:r>
+    </w:p>
+    <w:p>
+      <w:pPr>
         <w:rPr>
           <w:rFonts w:ascii="Times New Roman" w:hAnsi="Times New Roman" w:cs="Times New Roman"/>
           <w:b/>
@@ -196,8 +224,28 @@
         <w:rPr>
           <w:rFonts w:ascii="Times New Roman" w:hAnsi="Times New Roman" w:cs="Times New Roman"/>
         </w:rPr>
-        <w:t>Information required for password reset available  publicly</w:t>
-      </w:r>
+        <w:t xml:space="preserve">Information required for password reset </w:t>
+      </w:r>
+      <w:r>
+        <w:rPr>
+          <w:rFonts w:ascii="Times New Roman" w:hAnsi="Times New Roman" w:cs="Times New Roman"/>
+        </w:rPr>
+        <w:t>available</w:t>
+      </w:r>
+      <w:r>
+        <w:rPr>
+          <w:rFonts w:ascii="Times New Roman" w:hAnsi="Times New Roman" w:cs="Times New Roman"/>
+        </w:rPr>
+        <w:t xml:space="preserve"> publicly</w:t>
+      </w:r>
+      <w:r>
+        <w:rPr>
+          <w:rFonts w:ascii="Times New Roman" w:hAnsi="Times New Roman" w:cs="Times New Roman"/>
+        </w:rPr>
+        <w:t xml:space="preserve"> on another account</w:t>
+      </w:r>
+      <w:bookmarkStart w:id="0" w:name="_GoBack"/>
+      <w:bookmarkEnd w:id="0"/>
     </w:p>
     <w:sectPr>
       <w:pgSz w:w="11906" w:h="16838"/>

</xml_diff>